<commit_message>
fixed small error with retransmits
</commit_message>
<xml_diff>
--- a/Final Report.docx
+++ b/Final Report.docx
@@ -123,16 +123,8 @@
               <w:rPr>
                 <w:rFonts w:ascii="Arial" w:hAnsi="Arial" w:cs="Arial"/>
               </w:rPr>
-              <w:t>Needed for “</w:t>
-            </w:r>
-            <w:proofErr w:type="spellStart"/>
-            <w:r>
-              <w:rPr>
-                <w:rFonts w:ascii="Arial" w:hAnsi="Arial" w:cs="Arial"/>
-              </w:rPr>
-              <w:t>rdt</w:t>
-            </w:r>
-            <w:proofErr w:type="spellEnd"/>
+              <w:t>Needed for “rdt</w:t>
+            </w:r>
             <w:r>
               <w:rPr>
                 <w:rFonts w:ascii="Arial" w:hAnsi="Arial" w:cs="Arial"/>
@@ -1395,21 +1387,7 @@
               <w:rPr>
                 <w:rFonts w:ascii="Arial" w:hAnsi="Arial" w:cs="Arial"/>
               </w:rPr>
-              <w:t xml:space="preserve">Both the sender and the receiver will be required to keep a window to keep track of which packets have been </w:t>
-            </w:r>
-            <w:proofErr w:type="spellStart"/>
-            <w:r>
-              <w:rPr>
-                <w:rFonts w:ascii="Arial" w:hAnsi="Arial" w:cs="Arial"/>
-              </w:rPr>
-              <w:t>acked</w:t>
-            </w:r>
-            <w:proofErr w:type="spellEnd"/>
-            <w:r>
-              <w:rPr>
-                <w:rFonts w:ascii="Arial" w:hAnsi="Arial" w:cs="Arial"/>
-              </w:rPr>
-              <w:t xml:space="preserve"> and which packets have not.</w:t>
+              <w:t>Both the sender and the receiver will be required to keep a window to keep track of which packets have been acked and which packets have not.</w:t>
             </w:r>
           </w:p>
         </w:tc>
@@ -1805,50 +1783,175 @@
           <w:i/>
           <w:sz w:val="20"/>
         </w:rPr>
-        <w:t>What is the expected relationship between CORRUPT_PROBA and (</w:t>
-      </w:r>
-      <w:proofErr w:type="spellStart"/>
+        <w:t>What is the expected relationship between CORRUPT_PROBA and (numCorrupts / numTransmits)?</w:t>
+      </w:r>
       <w:r>
         <w:rPr>
           <w:rFonts w:ascii="Arial" w:hAnsi="Arial" w:cs="Arial"/>
           <w:i/>
           <w:sz w:val="20"/>
         </w:rPr>
-        <w:t>numCorrupts</w:t>
-      </w:r>
-      <w:proofErr w:type="spellEnd"/>
-      <w:r>
+        <w:t xml:space="preserve"> </w:t>
+      </w:r>
+    </w:p>
+    <w:p>
+      <w:pPr>
+        <w:ind w:left="1440"/>
+        <w:rPr>
+          <w:rFonts w:ascii="Arial" w:hAnsi="Arial" w:cs="Arial"/>
+          <w:sz w:val="20"/>
+        </w:rPr>
+      </w:pPr>
+      <w:r>
+        <w:rPr>
+          <w:rFonts w:ascii="Arial" w:hAnsi="Arial" w:cs="Arial"/>
+          <w:sz w:val="20"/>
+        </w:rPr>
+        <w:t xml:space="preserve">As the CORRUPT_PROBA is increased so </w:t>
+      </w:r>
+      <w:r>
+        <w:rPr>
+          <w:rFonts w:ascii="Arial" w:hAnsi="Arial" w:cs="Arial"/>
+          <w:sz w:val="20"/>
+        </w:rPr>
+        <w:t>are</w:t>
+      </w:r>
+      <w:r>
+        <w:rPr>
+          <w:rFonts w:ascii="Arial" w:hAnsi="Arial" w:cs="Arial"/>
+          <w:sz w:val="20"/>
+        </w:rPr>
+        <w:t xml:space="preserve"> the numCorrupts and numTransmits.</w:t>
+      </w:r>
+    </w:p>
+    <w:p>
+      <w:pPr>
+        <w:ind w:left="720"/>
         <w:rPr>
           <w:rFonts w:ascii="Arial" w:hAnsi="Arial" w:cs="Arial"/>
           <w:i/>
           <w:sz w:val="20"/>
         </w:rPr>
-        <w:t xml:space="preserve"> / </w:t>
-      </w:r>
-      <w:proofErr w:type="spellStart"/>
+      </w:pPr>
       <w:r>
         <w:rPr>
           <w:rFonts w:ascii="Arial" w:hAnsi="Arial" w:cs="Arial"/>
           <w:i/>
           <w:sz w:val="20"/>
         </w:rPr>
-        <w:t>numTransmits</w:t>
-      </w:r>
-      <w:proofErr w:type="spellEnd"/>
+        <w:t>What do you observe?</w:t>
+      </w:r>
       <w:r>
         <w:rPr>
           <w:rFonts w:ascii="Arial" w:hAnsi="Arial" w:cs="Arial"/>
           <w:i/>
           <w:sz w:val="20"/>
         </w:rPr>
-        <w:t>)?</w:t>
-      </w:r>
-      <w:r>
+        <w:t xml:space="preserve"> </w:t>
+      </w:r>
+    </w:p>
+    <w:p>
+      <w:pPr>
+        <w:ind w:left="1440"/>
+        <w:rPr>
+          <w:rFonts w:ascii="Arial" w:hAnsi="Arial" w:cs="Arial"/>
+          <w:sz w:val="20"/>
+        </w:rPr>
+      </w:pPr>
+      <w:r>
+        <w:rPr>
+          <w:rFonts w:ascii="Arial" w:hAnsi="Arial" w:cs="Arial"/>
+          <w:sz w:val="20"/>
+        </w:rPr>
+        <w:t xml:space="preserve">The number of </w:t>
+      </w:r>
+      <w:r>
+        <w:rPr>
+          <w:rFonts w:ascii="Arial" w:hAnsi="Arial" w:cs="Arial"/>
+          <w:sz w:val="20"/>
+        </w:rPr>
+        <w:t xml:space="preserve">numCorrupts </w:t>
+      </w:r>
+      <w:r>
+        <w:rPr>
+          <w:rFonts w:ascii="Arial" w:hAnsi="Arial" w:cs="Arial"/>
+          <w:sz w:val="20"/>
+        </w:rPr>
+        <w:t>is</w:t>
+      </w:r>
+      <w:r>
+        <w:rPr>
+          <w:rFonts w:ascii="Arial" w:hAnsi="Arial" w:cs="Arial"/>
+          <w:sz w:val="20"/>
+        </w:rPr>
+        <w:t xml:space="preserve"> 5</w:t>
+      </w:r>
+      <w:r>
+        <w:rPr>
+          <w:rFonts w:ascii="Arial" w:hAnsi="Arial" w:cs="Arial"/>
+          <w:sz w:val="20"/>
+        </w:rPr>
+        <w:t>40</w:t>
+      </w:r>
+      <w:r>
+        <w:rPr>
+          <w:rFonts w:ascii="Arial" w:hAnsi="Arial" w:cs="Arial"/>
+          <w:sz w:val="20"/>
+        </w:rPr>
+        <w:t xml:space="preserve"> which is about 10% of the total necessary packets needed to transmit the entire 500K file.</w:t>
+      </w:r>
+      <w:r>
+        <w:rPr>
+          <w:rFonts w:ascii="Arial" w:hAnsi="Arial" w:cs="Arial"/>
+          <w:sz w:val="20"/>
+        </w:rPr>
+        <w:t xml:space="preserve"> </w:t>
+      </w:r>
+      <w:r>
+        <w:rPr>
+          <w:rFonts w:ascii="Arial" w:hAnsi="Arial" w:cs="Arial"/>
+          <w:sz w:val="20"/>
+        </w:rPr>
+        <w:t xml:space="preserve">This is </w:t>
+      </w:r>
+      <w:r>
+        <w:rPr>
+          <w:rFonts w:ascii="Arial" w:hAnsi="Arial" w:cs="Arial"/>
+          <w:sz w:val="20"/>
+        </w:rPr>
+        <w:t>in line</w:t>
+      </w:r>
+      <w:r>
+        <w:rPr>
+          <w:rFonts w:ascii="Arial" w:hAnsi="Arial" w:cs="Arial"/>
+          <w:sz w:val="20"/>
+        </w:rPr>
+        <w:t xml:space="preserve"> with the CORRUPT_PROBA of 10 or 10%.</w:t>
+      </w:r>
+    </w:p>
+    <w:p>
+      <w:pPr>
+        <w:ind w:left="720"/>
         <w:rPr>
           <w:rFonts w:ascii="Arial" w:hAnsi="Arial" w:cs="Arial"/>
           <w:i/>
           <w:sz w:val="20"/>
         </w:rPr>
+      </w:pPr>
+      <w:r>
+        <w:rPr>
+          <w:rFonts w:ascii="Arial" w:hAnsi="Arial" w:cs="Arial"/>
+          <w:i/>
+          <w:sz w:val="20"/>
+        </w:rPr>
+        <w:t>What is the expected relationship between numCorrupts and numErrors?</w:t>
+      </w:r>
+      <w:r>
+        <w:rPr>
+          <w:rFonts w:ascii="Arial" w:hAnsi="Arial" w:cs="Arial"/>
+          <w:i/>
+          <w:sz w:val="20"/>
+        </w:rPr>
         <w:t xml:space="preserve"> </w:t>
       </w:r>
     </w:p>
@@ -1865,53 +1968,14 @@
           <w:rFonts w:ascii="Arial" w:hAnsi="Arial" w:cs="Arial"/>
           <w:sz w:val="20"/>
         </w:rPr>
-        <w:t xml:space="preserve">As the CORRUPT_PROBA is increased so </w:t>
-      </w:r>
-      <w:r>
-        <w:rPr>
-          <w:rFonts w:ascii="Arial" w:hAnsi="Arial" w:cs="Arial"/>
-          <w:sz w:val="20"/>
-        </w:rPr>
-        <w:t>are</w:t>
-      </w:r>
-      <w:r>
-        <w:rPr>
-          <w:rFonts w:ascii="Arial" w:hAnsi="Arial" w:cs="Arial"/>
-          <w:sz w:val="20"/>
-        </w:rPr>
-        <w:t xml:space="preserve"> the </w:t>
-      </w:r>
-      <w:proofErr w:type="spellStart"/>
-      <w:r>
-        <w:rPr>
-          <w:rFonts w:ascii="Arial" w:hAnsi="Arial" w:cs="Arial"/>
-          <w:sz w:val="20"/>
-        </w:rPr>
-        <w:t>numCorrupts</w:t>
-      </w:r>
-      <w:proofErr w:type="spellEnd"/>
-      <w:r>
-        <w:rPr>
-          <w:rFonts w:ascii="Arial" w:hAnsi="Arial" w:cs="Arial"/>
-          <w:sz w:val="20"/>
-        </w:rPr>
-        <w:t xml:space="preserve"> and </w:t>
-      </w:r>
-      <w:proofErr w:type="spellStart"/>
-      <w:r>
-        <w:rPr>
-          <w:rFonts w:ascii="Arial" w:hAnsi="Arial" w:cs="Arial"/>
-          <w:sz w:val="20"/>
-        </w:rPr>
-        <w:t>numTransmits</w:t>
-      </w:r>
-      <w:proofErr w:type="spellEnd"/>
-      <w:r>
-        <w:rPr>
-          <w:rFonts w:ascii="Arial" w:hAnsi="Arial" w:cs="Arial"/>
-          <w:sz w:val="20"/>
-        </w:rPr>
-        <w:t>.</w:t>
+        <w:t xml:space="preserve">They should be directly related. </w:t>
+      </w:r>
+      <w:r>
+        <w:rPr>
+          <w:rFonts w:ascii="Arial" w:hAnsi="Arial" w:cs="Arial"/>
+          <w:sz w:val="20"/>
+        </w:rPr>
+        <w:t>They should be about the same. The numCorrupts indicates the number of packets with corrupted data sent by the sender. The number of packets received with errors at the receiver side is numError. Hence, the numCorrupts and numErrors should be the same.</w:t>
       </w:r>
     </w:p>
     <w:p>
@@ -1953,79 +2017,91 @@
           <w:rFonts w:ascii="Arial" w:hAnsi="Arial" w:cs="Arial"/>
           <w:sz w:val="20"/>
         </w:rPr>
-        <w:t xml:space="preserve">The number of </w:t>
-      </w:r>
-      <w:proofErr w:type="spellStart"/>
-      <w:r>
-        <w:rPr>
-          <w:rFonts w:ascii="Arial" w:hAnsi="Arial" w:cs="Arial"/>
-          <w:sz w:val="20"/>
-        </w:rPr>
-        <w:t>numCorrupts</w:t>
-      </w:r>
-      <w:proofErr w:type="spellEnd"/>
-      <w:r>
-        <w:rPr>
-          <w:rFonts w:ascii="Arial" w:hAnsi="Arial" w:cs="Arial"/>
+        <w:t>From the output file of the sender we can see that the number of corrupted packets or numCorrupts is 540. On the output file of the receiver we can see that the number of checksum errors or numErrors is 540. Hence, numCorrupts and numErrors are the same.</w:t>
+      </w:r>
+    </w:p>
+    <w:p>
+      <w:pPr>
+        <w:ind w:left="720"/>
+        <w:rPr>
+          <w:rFonts w:ascii="Arial" w:hAnsi="Arial" w:cs="Arial"/>
+          <w:i/>
+          <w:sz w:val="20"/>
+        </w:rPr>
+      </w:pPr>
+      <w:r>
+        <w:rPr>
+          <w:rFonts w:ascii="Arial" w:hAnsi="Arial" w:cs="Arial"/>
+          <w:i/>
+          <w:sz w:val="20"/>
+        </w:rPr>
+        <w:t>What is the expected relationship between TOevents and numCorrupts?</w:t>
+      </w:r>
+      <w:r>
+        <w:rPr>
+          <w:rFonts w:ascii="Arial" w:hAnsi="Arial" w:cs="Arial"/>
+          <w:i/>
           <w:sz w:val="20"/>
         </w:rPr>
         <w:t xml:space="preserve"> </w:t>
       </w:r>
-      <w:r>
-        <w:rPr>
-          <w:rFonts w:ascii="Arial" w:hAnsi="Arial" w:cs="Arial"/>
-          <w:sz w:val="20"/>
-        </w:rPr>
-        <w:t>is</w:t>
-      </w:r>
-      <w:r>
-        <w:rPr>
-          <w:rFonts w:ascii="Arial" w:hAnsi="Arial" w:cs="Arial"/>
-          <w:sz w:val="20"/>
-        </w:rPr>
-        <w:t xml:space="preserve"> 5</w:t>
-      </w:r>
-      <w:r>
-        <w:rPr>
-          <w:rFonts w:ascii="Arial" w:hAnsi="Arial" w:cs="Arial"/>
-          <w:sz w:val="20"/>
-        </w:rPr>
-        <w:t>40</w:t>
-      </w:r>
-      <w:r>
-        <w:rPr>
-          <w:rFonts w:ascii="Arial" w:hAnsi="Arial" w:cs="Arial"/>
-          <w:sz w:val="20"/>
-        </w:rPr>
-        <w:t xml:space="preserve"> which is about 10% of the total necessary packets needed to transmit the entire 500K file.</w:t>
-      </w:r>
-      <w:r>
-        <w:rPr>
-          <w:rFonts w:ascii="Arial" w:hAnsi="Arial" w:cs="Arial"/>
+    </w:p>
+    <w:p>
+      <w:pPr>
+        <w:ind w:left="1440"/>
+        <w:rPr>
+          <w:rFonts w:ascii="Arial" w:hAnsi="Arial" w:cs="Arial"/>
+          <w:sz w:val="20"/>
+        </w:rPr>
+      </w:pPr>
+      <w:r>
+        <w:rPr>
+          <w:rFonts w:ascii="Arial" w:hAnsi="Arial" w:cs="Arial"/>
+          <w:sz w:val="20"/>
+        </w:rPr>
+        <w:t>There should be no direct relation between the two. The total number of corrupted packets has no effect on the number of packets that have timed out.</w:t>
+      </w:r>
+    </w:p>
+    <w:p>
+      <w:pPr>
+        <w:ind w:left="720"/>
+        <w:rPr>
+          <w:rFonts w:ascii="Arial" w:hAnsi="Arial" w:cs="Arial"/>
+          <w:i/>
+          <w:sz w:val="20"/>
+        </w:rPr>
+      </w:pPr>
+      <w:r>
+        <w:rPr>
+          <w:rFonts w:ascii="Arial" w:hAnsi="Arial" w:cs="Arial"/>
+          <w:i/>
+          <w:sz w:val="20"/>
+        </w:rPr>
+        <w:t>What do you observe?</w:t>
+      </w:r>
+      <w:r>
+        <w:rPr>
+          <w:rFonts w:ascii="Arial" w:hAnsi="Arial" w:cs="Arial"/>
+          <w:i/>
           <w:sz w:val="20"/>
         </w:rPr>
         <w:t xml:space="preserve"> </w:t>
       </w:r>
-      <w:r>
-        <w:rPr>
-          <w:rFonts w:ascii="Arial" w:hAnsi="Arial" w:cs="Arial"/>
-          <w:sz w:val="20"/>
-        </w:rPr>
-        <w:t xml:space="preserve">This is </w:t>
-      </w:r>
-      <w:r>
-        <w:rPr>
-          <w:rFonts w:ascii="Arial" w:hAnsi="Arial" w:cs="Arial"/>
-          <w:sz w:val="20"/>
-        </w:rPr>
-        <w:t>in line</w:t>
-      </w:r>
-      <w:r>
-        <w:rPr>
-          <w:rFonts w:ascii="Arial" w:hAnsi="Arial" w:cs="Arial"/>
-          <w:sz w:val="20"/>
-        </w:rPr>
-        <w:t xml:space="preserve"> with the CORRUPT_PROBA of 10 or 10%.</w:t>
+    </w:p>
+    <w:p>
+      <w:pPr>
+        <w:ind w:left="1440"/>
+        <w:rPr>
+          <w:rFonts w:ascii="Arial" w:hAnsi="Arial" w:cs="Arial"/>
+          <w:sz w:val="20"/>
+        </w:rPr>
+      </w:pPr>
+      <w:r>
+        <w:rPr>
+          <w:rFonts w:ascii="Arial" w:hAnsi="Arial" w:cs="Arial"/>
+          <w:sz w:val="20"/>
+        </w:rPr>
+        <w:t>Indeed, we see that there were 540 corrupted packets, but the number of times out packets is zero (as the delay on the links is 0ms).</w:t>
       </w:r>
     </w:p>
     <w:p>
@@ -2043,50 +2119,72 @@
           <w:i/>
           <w:sz w:val="20"/>
         </w:rPr>
-        <w:t xml:space="preserve">What is the expected relationship between </w:t>
-      </w:r>
-      <w:proofErr w:type="spellStart"/>
+        <w:t>What is the expected relationship between numRetransmits and TOevents?</w:t>
+      </w:r>
       <w:r>
         <w:rPr>
           <w:rFonts w:ascii="Arial" w:hAnsi="Arial" w:cs="Arial"/>
           <w:i/>
           <w:sz w:val="20"/>
         </w:rPr>
-        <w:t>numCorrupts</w:t>
-      </w:r>
-      <w:proofErr w:type="spellEnd"/>
-      <w:r>
+        <w:t xml:space="preserve"> </w:t>
+      </w:r>
+    </w:p>
+    <w:p>
+      <w:pPr>
+        <w:ind w:left="1440"/>
+        <w:rPr>
+          <w:rFonts w:ascii="Arial" w:hAnsi="Arial" w:cs="Arial"/>
+          <w:sz w:val="20"/>
+        </w:rPr>
+      </w:pPr>
+      <w:r>
+        <w:rPr>
+          <w:rFonts w:ascii="Arial" w:hAnsi="Arial" w:cs="Arial"/>
+          <w:sz w:val="20"/>
+        </w:rPr>
+        <w:t>The numRetransmits will be equal to the number of TOevents multiplied by the window size</w:t>
+      </w:r>
+      <w:r>
+        <w:rPr>
+          <w:rFonts w:ascii="Arial" w:hAnsi="Arial" w:cs="Arial"/>
+          <w:sz w:val="20"/>
+        </w:rPr>
+        <w:t xml:space="preserve">. </w:t>
+      </w:r>
+      <w:r>
+        <w:rPr>
+          <w:rFonts w:ascii="Arial" w:hAnsi="Arial" w:cs="Arial"/>
+          <w:sz w:val="20"/>
+        </w:rPr>
+        <w:t>This is because in a timeout, all of the packets in a window are resent in GBN.</w:t>
+      </w:r>
+      <w:bookmarkStart w:id="0" w:name="_GoBack"/>
+      <w:bookmarkEnd w:id="0"/>
+    </w:p>
+    <w:p>
+      <w:pPr>
+        <w:ind w:left="720"/>
         <w:rPr>
           <w:rFonts w:ascii="Arial" w:hAnsi="Arial" w:cs="Arial"/>
           <w:i/>
           <w:sz w:val="20"/>
         </w:rPr>
-        <w:t xml:space="preserve"> and </w:t>
-      </w:r>
-      <w:proofErr w:type="spellStart"/>
+      </w:pPr>
       <w:r>
         <w:rPr>
           <w:rFonts w:ascii="Arial" w:hAnsi="Arial" w:cs="Arial"/>
           <w:i/>
           <w:sz w:val="20"/>
         </w:rPr>
-        <w:t>numErrors</w:t>
-      </w:r>
-      <w:proofErr w:type="spellEnd"/>
+        <w:t>What do you observe?</w:t>
+      </w:r>
       <w:r>
         <w:rPr>
           <w:rFonts w:ascii="Arial" w:hAnsi="Arial" w:cs="Arial"/>
           <w:i/>
           <w:sz w:val="20"/>
         </w:rPr>
-        <w:t>?</w:t>
-      </w:r>
-      <w:r>
-        <w:rPr>
-          <w:rFonts w:ascii="Arial" w:hAnsi="Arial" w:cs="Arial"/>
-          <w:i/>
-          <w:sz w:val="20"/>
-        </w:rPr>
         <w:t xml:space="preserve"> </w:t>
       </w:r>
     </w:p>
@@ -2103,456 +2201,14 @@
           <w:rFonts w:ascii="Arial" w:hAnsi="Arial" w:cs="Arial"/>
           <w:sz w:val="20"/>
         </w:rPr>
-        <w:t xml:space="preserve">They should be directly related. </w:t>
-      </w:r>
-      <w:r>
-        <w:rPr>
-          <w:rFonts w:ascii="Arial" w:hAnsi="Arial" w:cs="Arial"/>
-          <w:sz w:val="20"/>
-        </w:rPr>
-        <w:t xml:space="preserve">They should be about the same. The </w:t>
-      </w:r>
-      <w:proofErr w:type="spellStart"/>
-      <w:r>
-        <w:rPr>
-          <w:rFonts w:ascii="Arial" w:hAnsi="Arial" w:cs="Arial"/>
-          <w:sz w:val="20"/>
-        </w:rPr>
-        <w:t>numCorrupts</w:t>
-      </w:r>
-      <w:proofErr w:type="spellEnd"/>
-      <w:r>
-        <w:rPr>
-          <w:rFonts w:ascii="Arial" w:hAnsi="Arial" w:cs="Arial"/>
-          <w:sz w:val="20"/>
-        </w:rPr>
-        <w:t xml:space="preserve"> indicates the number of packets with corrupted data sent by the sender. The number of packets received with errors at the receiver side is </w:t>
-      </w:r>
-      <w:proofErr w:type="spellStart"/>
-      <w:r>
-        <w:rPr>
-          <w:rFonts w:ascii="Arial" w:hAnsi="Arial" w:cs="Arial"/>
-          <w:sz w:val="20"/>
-        </w:rPr>
-        <w:t>numError</w:t>
-      </w:r>
-      <w:proofErr w:type="spellEnd"/>
-      <w:r>
-        <w:rPr>
-          <w:rFonts w:ascii="Arial" w:hAnsi="Arial" w:cs="Arial"/>
-          <w:sz w:val="20"/>
-        </w:rPr>
-        <w:t xml:space="preserve">. Hence, the </w:t>
-      </w:r>
-      <w:proofErr w:type="spellStart"/>
-      <w:r>
-        <w:rPr>
-          <w:rFonts w:ascii="Arial" w:hAnsi="Arial" w:cs="Arial"/>
-          <w:sz w:val="20"/>
-        </w:rPr>
-        <w:t>numCorrupts</w:t>
-      </w:r>
-      <w:proofErr w:type="spellEnd"/>
-      <w:r>
-        <w:rPr>
-          <w:rFonts w:ascii="Arial" w:hAnsi="Arial" w:cs="Arial"/>
-          <w:sz w:val="20"/>
-        </w:rPr>
-        <w:t xml:space="preserve"> and </w:t>
-      </w:r>
-      <w:proofErr w:type="spellStart"/>
-      <w:r>
-        <w:rPr>
-          <w:rFonts w:ascii="Arial" w:hAnsi="Arial" w:cs="Arial"/>
-          <w:sz w:val="20"/>
-        </w:rPr>
-        <w:t>numErrors</w:t>
-      </w:r>
-      <w:proofErr w:type="spellEnd"/>
-      <w:r>
-        <w:rPr>
-          <w:rFonts w:ascii="Arial" w:hAnsi="Arial" w:cs="Arial"/>
-          <w:sz w:val="20"/>
-        </w:rPr>
-        <w:t xml:space="preserve"> should be the same.</w:t>
-      </w:r>
-    </w:p>
-    <w:p>
-      <w:pPr>
-        <w:ind w:left="720"/>
-        <w:rPr>
-          <w:rFonts w:ascii="Arial" w:hAnsi="Arial" w:cs="Arial"/>
-          <w:i/>
-          <w:sz w:val="20"/>
-        </w:rPr>
-      </w:pPr>
-      <w:r>
-        <w:rPr>
-          <w:rFonts w:ascii="Arial" w:hAnsi="Arial" w:cs="Arial"/>
-          <w:i/>
-          <w:sz w:val="20"/>
-        </w:rPr>
-        <w:t>What do you observe?</w:t>
-      </w:r>
-      <w:r>
-        <w:rPr>
-          <w:rFonts w:ascii="Arial" w:hAnsi="Arial" w:cs="Arial"/>
-          <w:i/>
-          <w:sz w:val="20"/>
-        </w:rPr>
-        <w:t xml:space="preserve"> </w:t>
-      </w:r>
-    </w:p>
-    <w:p>
-      <w:pPr>
-        <w:ind w:left="1440"/>
-        <w:rPr>
-          <w:rFonts w:ascii="Arial" w:hAnsi="Arial" w:cs="Arial"/>
-          <w:sz w:val="20"/>
-        </w:rPr>
-      </w:pPr>
-      <w:r>
-        <w:rPr>
-          <w:rFonts w:ascii="Arial" w:hAnsi="Arial" w:cs="Arial"/>
-          <w:sz w:val="20"/>
-        </w:rPr>
-        <w:t xml:space="preserve">From the output file of the sender we can see that the number of corrupted packets or </w:t>
-      </w:r>
-      <w:proofErr w:type="spellStart"/>
-      <w:r>
-        <w:rPr>
-          <w:rFonts w:ascii="Arial" w:hAnsi="Arial" w:cs="Arial"/>
-          <w:sz w:val="20"/>
-        </w:rPr>
-        <w:t>numCorrupts</w:t>
-      </w:r>
-      <w:proofErr w:type="spellEnd"/>
-      <w:r>
-        <w:rPr>
-          <w:rFonts w:ascii="Arial" w:hAnsi="Arial" w:cs="Arial"/>
-          <w:sz w:val="20"/>
-        </w:rPr>
-        <w:t xml:space="preserve"> is 540. On the output file of the receiver we can see that the number of checksum errors or </w:t>
-      </w:r>
-      <w:proofErr w:type="spellStart"/>
-      <w:r>
-        <w:rPr>
-          <w:rFonts w:ascii="Arial" w:hAnsi="Arial" w:cs="Arial"/>
-          <w:sz w:val="20"/>
-        </w:rPr>
-        <w:t>numErrors</w:t>
-      </w:r>
-      <w:proofErr w:type="spellEnd"/>
-      <w:r>
-        <w:rPr>
-          <w:rFonts w:ascii="Arial" w:hAnsi="Arial" w:cs="Arial"/>
-          <w:sz w:val="20"/>
-        </w:rPr>
-        <w:t xml:space="preserve"> is 540. Hence, </w:t>
-      </w:r>
-      <w:proofErr w:type="spellStart"/>
-      <w:r>
-        <w:rPr>
-          <w:rFonts w:ascii="Arial" w:hAnsi="Arial" w:cs="Arial"/>
-          <w:sz w:val="20"/>
-        </w:rPr>
-        <w:t>numCorrupts</w:t>
-      </w:r>
-      <w:proofErr w:type="spellEnd"/>
-      <w:r>
-        <w:rPr>
-          <w:rFonts w:ascii="Arial" w:hAnsi="Arial" w:cs="Arial"/>
-          <w:sz w:val="20"/>
-        </w:rPr>
-        <w:t xml:space="preserve"> and </w:t>
-      </w:r>
-      <w:proofErr w:type="spellStart"/>
-      <w:r>
-        <w:rPr>
-          <w:rFonts w:ascii="Arial" w:hAnsi="Arial" w:cs="Arial"/>
-          <w:sz w:val="20"/>
-        </w:rPr>
-        <w:t>numErrors</w:t>
-      </w:r>
-      <w:proofErr w:type="spellEnd"/>
-      <w:r>
-        <w:rPr>
-          <w:rFonts w:ascii="Arial" w:hAnsi="Arial" w:cs="Arial"/>
-          <w:sz w:val="20"/>
-        </w:rPr>
-        <w:t xml:space="preserve"> are the same.</w:t>
-      </w:r>
-    </w:p>
-    <w:p>
-      <w:pPr>
-        <w:ind w:left="720"/>
-        <w:rPr>
-          <w:rFonts w:ascii="Arial" w:hAnsi="Arial" w:cs="Arial"/>
-          <w:i/>
-          <w:sz w:val="20"/>
-        </w:rPr>
-      </w:pPr>
-      <w:r>
-        <w:rPr>
-          <w:rFonts w:ascii="Arial" w:hAnsi="Arial" w:cs="Arial"/>
-          <w:i/>
-          <w:sz w:val="20"/>
-        </w:rPr>
-        <w:t xml:space="preserve">What is the expected relationship between </w:t>
-      </w:r>
-      <w:proofErr w:type="spellStart"/>
-      <w:r>
-        <w:rPr>
-          <w:rFonts w:ascii="Arial" w:hAnsi="Arial" w:cs="Arial"/>
-          <w:i/>
-          <w:sz w:val="20"/>
-        </w:rPr>
-        <w:t>TOevents</w:t>
-      </w:r>
-      <w:proofErr w:type="spellEnd"/>
-      <w:r>
-        <w:rPr>
-          <w:rFonts w:ascii="Arial" w:hAnsi="Arial" w:cs="Arial"/>
-          <w:i/>
-          <w:sz w:val="20"/>
-        </w:rPr>
-        <w:t xml:space="preserve"> and </w:t>
-      </w:r>
-      <w:proofErr w:type="spellStart"/>
-      <w:r>
-        <w:rPr>
-          <w:rFonts w:ascii="Arial" w:hAnsi="Arial" w:cs="Arial"/>
-          <w:i/>
-          <w:sz w:val="20"/>
-        </w:rPr>
-        <w:t>numCorrupts</w:t>
-      </w:r>
-      <w:proofErr w:type="spellEnd"/>
-      <w:r>
-        <w:rPr>
-          <w:rFonts w:ascii="Arial" w:hAnsi="Arial" w:cs="Arial"/>
-          <w:i/>
-          <w:sz w:val="20"/>
-        </w:rPr>
-        <w:t>?</w:t>
-      </w:r>
-      <w:r>
-        <w:rPr>
-          <w:rFonts w:ascii="Arial" w:hAnsi="Arial" w:cs="Arial"/>
-          <w:i/>
-          <w:sz w:val="20"/>
-        </w:rPr>
-        <w:t xml:space="preserve"> </w:t>
-      </w:r>
-    </w:p>
-    <w:p>
-      <w:pPr>
-        <w:ind w:left="1440"/>
-        <w:rPr>
-          <w:rFonts w:ascii="Arial" w:hAnsi="Arial" w:cs="Arial"/>
-          <w:sz w:val="20"/>
-        </w:rPr>
-      </w:pPr>
-      <w:r>
-        <w:rPr>
-          <w:rFonts w:ascii="Arial" w:hAnsi="Arial" w:cs="Arial"/>
-          <w:sz w:val="20"/>
-        </w:rPr>
-        <w:t>There should be no direct relation between the two. The total number of corrupted packets has no effect on the number of packets that have timed out.</w:t>
-      </w:r>
-    </w:p>
-    <w:p>
-      <w:pPr>
-        <w:ind w:left="720"/>
-        <w:rPr>
-          <w:rFonts w:ascii="Arial" w:hAnsi="Arial" w:cs="Arial"/>
-          <w:i/>
-          <w:sz w:val="20"/>
-        </w:rPr>
-      </w:pPr>
-      <w:r>
-        <w:rPr>
-          <w:rFonts w:ascii="Arial" w:hAnsi="Arial" w:cs="Arial"/>
-          <w:i/>
-          <w:sz w:val="20"/>
-        </w:rPr>
-        <w:t>What do you observe?</w:t>
-      </w:r>
-      <w:r>
-        <w:rPr>
-          <w:rFonts w:ascii="Arial" w:hAnsi="Arial" w:cs="Arial"/>
-          <w:i/>
-          <w:sz w:val="20"/>
-        </w:rPr>
-        <w:t xml:space="preserve"> </w:t>
-      </w:r>
-    </w:p>
-    <w:p>
-      <w:pPr>
-        <w:ind w:left="1440"/>
-        <w:rPr>
-          <w:rFonts w:ascii="Arial" w:hAnsi="Arial" w:cs="Arial"/>
-          <w:sz w:val="20"/>
-        </w:rPr>
-      </w:pPr>
-      <w:r>
-        <w:rPr>
-          <w:rFonts w:ascii="Arial" w:hAnsi="Arial" w:cs="Arial"/>
-          <w:sz w:val="20"/>
-        </w:rPr>
-        <w:t>Indeed, we see that there were 540 corrupted packets, but the number of times out packets is zero (as the delay on the links is 0ms).</w:t>
-      </w:r>
-    </w:p>
-    <w:p>
-      <w:pPr>
-        <w:ind w:left="720"/>
-        <w:rPr>
-          <w:rFonts w:ascii="Arial" w:hAnsi="Arial" w:cs="Arial"/>
-          <w:i/>
-          <w:sz w:val="20"/>
-        </w:rPr>
-      </w:pPr>
-      <w:r>
-        <w:rPr>
-          <w:rFonts w:ascii="Arial" w:hAnsi="Arial" w:cs="Arial"/>
-          <w:i/>
-          <w:sz w:val="20"/>
-        </w:rPr>
-        <w:t xml:space="preserve">What is the expected relationship between </w:t>
-      </w:r>
-      <w:proofErr w:type="spellStart"/>
-      <w:r>
-        <w:rPr>
-          <w:rFonts w:ascii="Arial" w:hAnsi="Arial" w:cs="Arial"/>
-          <w:i/>
-          <w:sz w:val="20"/>
-        </w:rPr>
-        <w:t>numRetransmits</w:t>
-      </w:r>
-      <w:proofErr w:type="spellEnd"/>
-      <w:r>
-        <w:rPr>
-          <w:rFonts w:ascii="Arial" w:hAnsi="Arial" w:cs="Arial"/>
-          <w:i/>
-          <w:sz w:val="20"/>
-        </w:rPr>
-        <w:t xml:space="preserve"> and </w:t>
-      </w:r>
-      <w:proofErr w:type="spellStart"/>
-      <w:r>
-        <w:rPr>
-          <w:rFonts w:ascii="Arial" w:hAnsi="Arial" w:cs="Arial"/>
-          <w:i/>
-          <w:sz w:val="20"/>
-        </w:rPr>
-        <w:t>TOevents</w:t>
-      </w:r>
-      <w:proofErr w:type="spellEnd"/>
-      <w:r>
-        <w:rPr>
-          <w:rFonts w:ascii="Arial" w:hAnsi="Arial" w:cs="Arial"/>
-          <w:i/>
-          <w:sz w:val="20"/>
-        </w:rPr>
-        <w:t>?</w:t>
-      </w:r>
-      <w:r>
-        <w:rPr>
-          <w:rFonts w:ascii="Arial" w:hAnsi="Arial" w:cs="Arial"/>
-          <w:i/>
-          <w:sz w:val="20"/>
-        </w:rPr>
-        <w:t xml:space="preserve"> </w:t>
-      </w:r>
-    </w:p>
-    <w:p>
-      <w:pPr>
-        <w:ind w:left="1440"/>
-        <w:rPr>
-          <w:rFonts w:ascii="Arial" w:hAnsi="Arial" w:cs="Arial"/>
-          <w:sz w:val="20"/>
-        </w:rPr>
-      </w:pPr>
-      <w:r>
-        <w:rPr>
-          <w:rFonts w:ascii="Arial" w:hAnsi="Arial" w:cs="Arial"/>
-          <w:sz w:val="20"/>
-        </w:rPr>
-        <w:t>They should be directly related. A retransmission of a packet is caused by a time-out of that packet.</w:t>
-      </w:r>
-    </w:p>
-    <w:p>
-      <w:pPr>
-        <w:ind w:left="720"/>
-        <w:rPr>
-          <w:rFonts w:ascii="Arial" w:hAnsi="Arial" w:cs="Arial"/>
-          <w:i/>
-          <w:sz w:val="20"/>
-        </w:rPr>
-      </w:pPr>
-      <w:r>
-        <w:rPr>
-          <w:rFonts w:ascii="Arial" w:hAnsi="Arial" w:cs="Arial"/>
-          <w:i/>
-          <w:sz w:val="20"/>
-        </w:rPr>
-        <w:t>What do you observe?</w:t>
-      </w:r>
-      <w:r>
-        <w:rPr>
-          <w:rFonts w:ascii="Arial" w:hAnsi="Arial" w:cs="Arial"/>
-          <w:i/>
-          <w:sz w:val="20"/>
-        </w:rPr>
-        <w:t xml:space="preserve"> </w:t>
-      </w:r>
-    </w:p>
-    <w:p>
-      <w:pPr>
-        <w:ind w:left="1440"/>
-        <w:rPr>
-          <w:rFonts w:ascii="Arial" w:hAnsi="Arial" w:cs="Arial"/>
-          <w:sz w:val="20"/>
-        </w:rPr>
-      </w:pPr>
-      <w:r>
-        <w:rPr>
-          <w:rFonts w:ascii="Arial" w:hAnsi="Arial" w:cs="Arial"/>
-          <w:sz w:val="20"/>
-        </w:rPr>
         <w:t xml:space="preserve">Because the delay on the links are all set to 0ms none of the packets cause a timeout. Hence, </w:t>
       </w:r>
-      <w:proofErr w:type="spellStart"/>
-      <w:r>
-        <w:rPr>
-          <w:rFonts w:ascii="Arial" w:hAnsi="Arial" w:cs="Arial"/>
-          <w:sz w:val="20"/>
-        </w:rPr>
-        <w:t>TOevents</w:t>
-      </w:r>
-      <w:proofErr w:type="spellEnd"/>
-      <w:r>
-        <w:rPr>
-          <w:rFonts w:ascii="Arial" w:hAnsi="Arial" w:cs="Arial"/>
-          <w:sz w:val="20"/>
-        </w:rPr>
-        <w:t xml:space="preserve"> is zero and </w:t>
-      </w:r>
-      <w:proofErr w:type="spellStart"/>
-      <w:r>
-        <w:rPr>
-          <w:rFonts w:ascii="Arial" w:hAnsi="Arial" w:cs="Arial"/>
-          <w:sz w:val="20"/>
-        </w:rPr>
-        <w:t>numRetransmits</w:t>
-      </w:r>
-      <w:proofErr w:type="spellEnd"/>
-      <w:r>
-        <w:rPr>
-          <w:rFonts w:ascii="Arial" w:hAnsi="Arial" w:cs="Arial"/>
-          <w:sz w:val="20"/>
-        </w:rPr>
-        <w:t xml:space="preserve"> is also zero.</w:t>
+      <w:r>
+        <w:rPr>
+          <w:rFonts w:ascii="Arial" w:hAnsi="Arial" w:cs="Arial"/>
+          <w:sz w:val="20"/>
+        </w:rPr>
+        <w:t>TOevents is zero and numRetransmits is also zero.</w:t>
       </w:r>
     </w:p>
     <w:p>
@@ -2629,43 +2285,75 @@
           <w:i/>
           <w:sz w:val="20"/>
         </w:rPr>
-        <w:t>What is the expected relationship between CORRUPT_PROBA and (</w:t>
-      </w:r>
-      <w:proofErr w:type="spellStart"/>
-      <w:r>
+        <w:t xml:space="preserve">What is the expected relationship between CORRUPT_PROBA and (numCorrupts / numTransmits)? </w:t>
+      </w:r>
+    </w:p>
+    <w:p>
+      <w:pPr>
+        <w:ind w:left="1440"/>
+        <w:rPr>
+          <w:rFonts w:ascii="Arial" w:hAnsi="Arial" w:cs="Arial"/>
+          <w:sz w:val="20"/>
+        </w:rPr>
+      </w:pPr>
+      <w:r>
+        <w:rPr>
+          <w:rFonts w:ascii="Arial" w:hAnsi="Arial" w:cs="Arial"/>
+          <w:sz w:val="20"/>
+        </w:rPr>
+        <w:t>Again, as the CORRUPT_PROBA is increased so are the numCorrupts and numTransmits.</w:t>
+      </w:r>
+    </w:p>
+    <w:p>
+      <w:pPr>
+        <w:ind w:left="720"/>
         <w:rPr>
           <w:rFonts w:ascii="Arial" w:hAnsi="Arial" w:cs="Arial"/>
           <w:i/>
           <w:sz w:val="20"/>
         </w:rPr>
-        <w:t>numCorrupts</w:t>
-      </w:r>
-      <w:proofErr w:type="spellEnd"/>
+      </w:pPr>
       <w:r>
         <w:rPr>
           <w:rFonts w:ascii="Arial" w:hAnsi="Arial" w:cs="Arial"/>
           <w:i/>
           <w:sz w:val="20"/>
         </w:rPr>
-        <w:t xml:space="preserve"> / </w:t>
-      </w:r>
-      <w:proofErr w:type="spellStart"/>
-      <w:r>
+        <w:t>What do you observe?</w:t>
+      </w:r>
+    </w:p>
+    <w:p>
+      <w:pPr>
+        <w:ind w:left="1440"/>
+        <w:rPr>
+          <w:rFonts w:ascii="Arial" w:hAnsi="Arial" w:cs="Arial"/>
+          <w:sz w:val="20"/>
+        </w:rPr>
+      </w:pPr>
+      <w:r>
+        <w:rPr>
+          <w:rFonts w:ascii="Arial" w:hAnsi="Arial" w:cs="Arial"/>
+          <w:sz w:val="20"/>
+        </w:rPr>
+        <w:t>The number of corrupted packets was 556 and this increased the total number of packets transmitted as they had to be re-sent.</w:t>
+      </w:r>
+    </w:p>
+    <w:p>
+      <w:pPr>
+        <w:ind w:left="720"/>
         <w:rPr>
           <w:rFonts w:ascii="Arial" w:hAnsi="Arial" w:cs="Arial"/>
           <w:i/>
           <w:sz w:val="20"/>
         </w:rPr>
-        <w:t>numTransmits</w:t>
-      </w:r>
-      <w:proofErr w:type="spellEnd"/>
+      </w:pPr>
       <w:r>
         <w:rPr>
           <w:rFonts w:ascii="Arial" w:hAnsi="Arial" w:cs="Arial"/>
           <w:i/>
           <w:sz w:val="20"/>
         </w:rPr>
-        <w:t xml:space="preserve">)? </w:t>
+        <w:t>What is the expected relationship between numCorrupts and numErrors?</w:t>
       </w:r>
     </w:p>
     <w:p>
@@ -2681,39 +2369,7 @@
           <w:rFonts w:ascii="Arial" w:hAnsi="Arial" w:cs="Arial"/>
           <w:sz w:val="20"/>
         </w:rPr>
-        <w:t xml:space="preserve">Again, as the CORRUPT_PROBA is increased so are the </w:t>
-      </w:r>
-      <w:proofErr w:type="spellStart"/>
-      <w:r>
-        <w:rPr>
-          <w:rFonts w:ascii="Arial" w:hAnsi="Arial" w:cs="Arial"/>
-          <w:sz w:val="20"/>
-        </w:rPr>
-        <w:t>numCorrupts</w:t>
-      </w:r>
-      <w:proofErr w:type="spellEnd"/>
-      <w:r>
-        <w:rPr>
-          <w:rFonts w:ascii="Arial" w:hAnsi="Arial" w:cs="Arial"/>
-          <w:sz w:val="20"/>
-        </w:rPr>
-        <w:t xml:space="preserve"> and </w:t>
-      </w:r>
-      <w:proofErr w:type="spellStart"/>
-      <w:r>
-        <w:rPr>
-          <w:rFonts w:ascii="Arial" w:hAnsi="Arial" w:cs="Arial"/>
-          <w:sz w:val="20"/>
-        </w:rPr>
-        <w:t>numTransmits</w:t>
-      </w:r>
-      <w:proofErr w:type="spellEnd"/>
-      <w:r>
-        <w:rPr>
-          <w:rFonts w:ascii="Arial" w:hAnsi="Arial" w:cs="Arial"/>
-          <w:sz w:val="20"/>
-        </w:rPr>
-        <w:t>.</w:t>
+        <w:t>The sumcheck function will always indicate an error when a packet with corrupted data is detected. Hence, the numCorrupts and numErrors are directly relation in that they always equal.</w:t>
       </w:r>
     </w:p>
     <w:p>
@@ -2747,7 +2403,7 @@
           <w:rFonts w:ascii="Arial" w:hAnsi="Arial" w:cs="Arial"/>
           <w:sz w:val="20"/>
         </w:rPr>
-        <w:t>The number of corrupted packets was 556 and this increased the total number of packets transmitted as they had to be re-sent.</w:t>
+        <w:t>The number of corrupted packets sent were 556 and the receiver registered a number of 556 checksum errors. This agrees with our expectation.</w:t>
       </w:r>
     </w:p>
     <w:p>
@@ -2765,329 +2421,89 @@
           <w:i/>
           <w:sz w:val="20"/>
         </w:rPr>
-        <w:t xml:space="preserve">What is the expected relationship between </w:t>
-      </w:r>
-      <w:proofErr w:type="spellStart"/>
-      <w:r>
+        <w:t>What is the expected relationship between TOevents and numCorrupts?</w:t>
+      </w:r>
+    </w:p>
+    <w:p>
+      <w:pPr>
+        <w:ind w:left="1440"/>
+        <w:rPr>
+          <w:rFonts w:ascii="Arial" w:hAnsi="Arial" w:cs="Arial"/>
+          <w:sz w:val="20"/>
+        </w:rPr>
+      </w:pPr>
+      <w:r>
+        <w:rPr>
+          <w:rFonts w:ascii="Arial" w:hAnsi="Arial" w:cs="Arial"/>
+          <w:sz w:val="20"/>
+        </w:rPr>
+        <w:t xml:space="preserve">There should be no direct relationship between these two </w:t>
+      </w:r>
+      <w:r>
+        <w:rPr>
+          <w:rFonts w:ascii="Arial" w:hAnsi="Arial" w:cs="Arial"/>
+          <w:sz w:val="20"/>
+        </w:rPr>
+        <w:t>statistical</w:t>
+      </w:r>
+      <w:r>
+        <w:rPr>
+          <w:rFonts w:ascii="Arial" w:hAnsi="Arial" w:cs="Arial"/>
+          <w:sz w:val="20"/>
+        </w:rPr>
+        <w:t xml:space="preserve"> variables. A packets corrupted data should have no barring on whether it time out or not.</w:t>
+      </w:r>
+    </w:p>
+    <w:p>
+      <w:pPr>
+        <w:ind w:left="720"/>
         <w:rPr>
           <w:rFonts w:ascii="Arial" w:hAnsi="Arial" w:cs="Arial"/>
           <w:i/>
           <w:sz w:val="20"/>
         </w:rPr>
-        <w:t>numCorrupts</w:t>
-      </w:r>
-      <w:proofErr w:type="spellEnd"/>
+      </w:pPr>
       <w:r>
         <w:rPr>
           <w:rFonts w:ascii="Arial" w:hAnsi="Arial" w:cs="Arial"/>
           <w:i/>
           <w:sz w:val="20"/>
         </w:rPr>
-        <w:t xml:space="preserve"> and </w:t>
-      </w:r>
-      <w:proofErr w:type="spellStart"/>
-      <w:r>
+        <w:t>What do you observe?</w:t>
+      </w:r>
+    </w:p>
+    <w:p>
+      <w:pPr>
+        <w:ind w:left="1440"/>
+        <w:rPr>
+          <w:rFonts w:ascii="Arial" w:hAnsi="Arial" w:cs="Arial"/>
+          <w:sz w:val="20"/>
+        </w:rPr>
+      </w:pPr>
+      <w:r>
+        <w:rPr>
+          <w:rFonts w:ascii="Arial" w:hAnsi="Arial" w:cs="Arial"/>
+          <w:sz w:val="20"/>
+        </w:rPr>
+        <w:t>Although there were 556 packets with corrupted data sent there were no timeout events registered and this confirms our expectations.</w:t>
+      </w:r>
+    </w:p>
+    <w:p>
+      <w:pPr>
+        <w:ind w:left="720"/>
         <w:rPr>
           <w:rFonts w:ascii="Arial" w:hAnsi="Arial" w:cs="Arial"/>
           <w:i/>
           <w:sz w:val="20"/>
         </w:rPr>
-        <w:t>numErrors</w:t>
-      </w:r>
-      <w:proofErr w:type="spellEnd"/>
+      </w:pPr>
       <w:r>
         <w:rPr>
           <w:rFonts w:ascii="Arial" w:hAnsi="Arial" w:cs="Arial"/>
           <w:i/>
           <w:sz w:val="20"/>
         </w:rPr>
-        <w:t>?</w:t>
-      </w:r>
-    </w:p>
-    <w:p>
-      <w:pPr>
-        <w:ind w:left="1440"/>
-        <w:rPr>
-          <w:rFonts w:ascii="Arial" w:hAnsi="Arial" w:cs="Arial"/>
-          <w:sz w:val="20"/>
-        </w:rPr>
-      </w:pPr>
-      <w:r>
-        <w:rPr>
-          <w:rFonts w:ascii="Arial" w:hAnsi="Arial" w:cs="Arial"/>
-          <w:sz w:val="20"/>
-        </w:rPr>
-        <w:t xml:space="preserve">The </w:t>
-      </w:r>
-      <w:proofErr w:type="spellStart"/>
-      <w:r>
-        <w:rPr>
-          <w:rFonts w:ascii="Arial" w:hAnsi="Arial" w:cs="Arial"/>
-          <w:sz w:val="20"/>
-        </w:rPr>
-        <w:t>sumcheck</w:t>
-      </w:r>
-      <w:proofErr w:type="spellEnd"/>
-      <w:r>
-        <w:rPr>
-          <w:rFonts w:ascii="Arial" w:hAnsi="Arial" w:cs="Arial"/>
-          <w:sz w:val="20"/>
-        </w:rPr>
-        <w:t xml:space="preserve"> function will always indicate an error when a packet with corrupted data is detected. Hence, the </w:t>
-      </w:r>
-      <w:proofErr w:type="spellStart"/>
-      <w:r>
-        <w:rPr>
-          <w:rFonts w:ascii="Arial" w:hAnsi="Arial" w:cs="Arial"/>
-          <w:sz w:val="20"/>
-        </w:rPr>
-        <w:t>numCorrupts</w:t>
-      </w:r>
-      <w:proofErr w:type="spellEnd"/>
-      <w:r>
-        <w:rPr>
-          <w:rFonts w:ascii="Arial" w:hAnsi="Arial" w:cs="Arial"/>
-          <w:sz w:val="20"/>
-        </w:rPr>
-        <w:t xml:space="preserve"> and </w:t>
-      </w:r>
-      <w:proofErr w:type="spellStart"/>
-      <w:r>
-        <w:rPr>
-          <w:rFonts w:ascii="Arial" w:hAnsi="Arial" w:cs="Arial"/>
-          <w:sz w:val="20"/>
-        </w:rPr>
-        <w:t>numErrors</w:t>
-      </w:r>
-      <w:proofErr w:type="spellEnd"/>
-      <w:r>
-        <w:rPr>
-          <w:rFonts w:ascii="Arial" w:hAnsi="Arial" w:cs="Arial"/>
-          <w:sz w:val="20"/>
-        </w:rPr>
-        <w:t xml:space="preserve"> are directly relation in that they always equal.</w:t>
-      </w:r>
-    </w:p>
-    <w:p>
-      <w:pPr>
-        <w:ind w:left="720"/>
-        <w:rPr>
-          <w:rFonts w:ascii="Arial" w:hAnsi="Arial" w:cs="Arial"/>
-          <w:i/>
-          <w:sz w:val="20"/>
-        </w:rPr>
-      </w:pPr>
-      <w:r>
-        <w:rPr>
-          <w:rFonts w:ascii="Arial" w:hAnsi="Arial" w:cs="Arial"/>
-          <w:i/>
-          <w:sz w:val="20"/>
-        </w:rPr>
-        <w:t>What do you observe?</w:t>
-      </w:r>
-    </w:p>
-    <w:p>
-      <w:pPr>
-        <w:ind w:left="1440"/>
-        <w:rPr>
-          <w:rFonts w:ascii="Arial" w:hAnsi="Arial" w:cs="Arial"/>
-          <w:sz w:val="20"/>
-        </w:rPr>
-      </w:pPr>
-      <w:r>
-        <w:rPr>
-          <w:rFonts w:ascii="Arial" w:hAnsi="Arial" w:cs="Arial"/>
-          <w:sz w:val="20"/>
-        </w:rPr>
-        <w:t>The number of corrupted packets sent were 556 and the receiver registered a number of 556 checksum errors. This agrees with our expectation.</w:t>
-      </w:r>
-    </w:p>
-    <w:p>
-      <w:pPr>
-        <w:ind w:left="720"/>
-        <w:rPr>
-          <w:rFonts w:ascii="Arial" w:hAnsi="Arial" w:cs="Arial"/>
-          <w:i/>
-          <w:sz w:val="20"/>
-        </w:rPr>
-      </w:pPr>
-      <w:r>
-        <w:rPr>
-          <w:rFonts w:ascii="Arial" w:hAnsi="Arial" w:cs="Arial"/>
-          <w:i/>
-          <w:sz w:val="20"/>
-        </w:rPr>
-        <w:t xml:space="preserve">What is the expected relationship between </w:t>
-      </w:r>
-      <w:proofErr w:type="spellStart"/>
-      <w:r>
-        <w:rPr>
-          <w:rFonts w:ascii="Arial" w:hAnsi="Arial" w:cs="Arial"/>
-          <w:i/>
-          <w:sz w:val="20"/>
-        </w:rPr>
-        <w:t>TOevents</w:t>
-      </w:r>
-      <w:proofErr w:type="spellEnd"/>
-      <w:r>
-        <w:rPr>
-          <w:rFonts w:ascii="Arial" w:hAnsi="Arial" w:cs="Arial"/>
-          <w:i/>
-          <w:sz w:val="20"/>
-        </w:rPr>
-        <w:t xml:space="preserve"> and </w:t>
-      </w:r>
-      <w:proofErr w:type="spellStart"/>
-      <w:r>
-        <w:rPr>
-          <w:rFonts w:ascii="Arial" w:hAnsi="Arial" w:cs="Arial"/>
-          <w:i/>
-          <w:sz w:val="20"/>
-        </w:rPr>
-        <w:t>numCorrupts</w:t>
-      </w:r>
-      <w:proofErr w:type="spellEnd"/>
-      <w:r>
-        <w:rPr>
-          <w:rFonts w:ascii="Arial" w:hAnsi="Arial" w:cs="Arial"/>
-          <w:i/>
-          <w:sz w:val="20"/>
-        </w:rPr>
-        <w:t>?</w:t>
-      </w:r>
-    </w:p>
-    <w:p>
-      <w:pPr>
-        <w:ind w:left="1440"/>
-        <w:rPr>
-          <w:rFonts w:ascii="Arial" w:hAnsi="Arial" w:cs="Arial"/>
-          <w:sz w:val="20"/>
-        </w:rPr>
-      </w:pPr>
-      <w:r>
-        <w:rPr>
-          <w:rFonts w:ascii="Arial" w:hAnsi="Arial" w:cs="Arial"/>
-          <w:sz w:val="20"/>
-        </w:rPr>
-        <w:t xml:space="preserve">There should be no direct relationship between these two </w:t>
-      </w:r>
-      <w:r>
-        <w:rPr>
-          <w:rFonts w:ascii="Arial" w:hAnsi="Arial" w:cs="Arial"/>
-          <w:sz w:val="20"/>
-        </w:rPr>
-        <w:t>statistical</w:t>
-      </w:r>
-      <w:r>
-        <w:rPr>
-          <w:rFonts w:ascii="Arial" w:hAnsi="Arial" w:cs="Arial"/>
-          <w:sz w:val="20"/>
-        </w:rPr>
-        <w:t xml:space="preserve"> variables. A packets corrupted data should have no </w:t>
-      </w:r>
-      <w:proofErr w:type="spellStart"/>
-      <w:r>
-        <w:rPr>
-          <w:rFonts w:ascii="Arial" w:hAnsi="Arial" w:cs="Arial"/>
-          <w:sz w:val="20"/>
-        </w:rPr>
-        <w:t>barring</w:t>
-      </w:r>
-      <w:proofErr w:type="spellEnd"/>
-      <w:r>
-        <w:rPr>
-          <w:rFonts w:ascii="Arial" w:hAnsi="Arial" w:cs="Arial"/>
-          <w:sz w:val="20"/>
-        </w:rPr>
-        <w:t xml:space="preserve"> on whether it time out or not.</w:t>
-      </w:r>
-    </w:p>
-    <w:p>
-      <w:pPr>
-        <w:ind w:left="720"/>
-        <w:rPr>
-          <w:rFonts w:ascii="Arial" w:hAnsi="Arial" w:cs="Arial"/>
-          <w:i/>
-          <w:sz w:val="20"/>
-        </w:rPr>
-      </w:pPr>
-      <w:r>
-        <w:rPr>
-          <w:rFonts w:ascii="Arial" w:hAnsi="Arial" w:cs="Arial"/>
-          <w:i/>
-          <w:sz w:val="20"/>
-        </w:rPr>
-        <w:t>What do you observe?</w:t>
-      </w:r>
-    </w:p>
-    <w:p>
-      <w:pPr>
-        <w:ind w:left="1440"/>
-        <w:rPr>
-          <w:rFonts w:ascii="Arial" w:hAnsi="Arial" w:cs="Arial"/>
-          <w:sz w:val="20"/>
-        </w:rPr>
-      </w:pPr>
-      <w:r>
-        <w:rPr>
-          <w:rFonts w:ascii="Arial" w:hAnsi="Arial" w:cs="Arial"/>
-          <w:sz w:val="20"/>
-        </w:rPr>
-        <w:t>Although there were 556 packets with corrupted data sent there were no timeout events registered and this confirms our expectations.</w:t>
-      </w:r>
-    </w:p>
-    <w:p>
-      <w:pPr>
-        <w:ind w:left="720"/>
-        <w:rPr>
-          <w:rFonts w:ascii="Arial" w:hAnsi="Arial" w:cs="Arial"/>
-          <w:i/>
-          <w:sz w:val="20"/>
-        </w:rPr>
-      </w:pPr>
-      <w:r>
-        <w:rPr>
-          <w:rFonts w:ascii="Arial" w:hAnsi="Arial" w:cs="Arial"/>
-          <w:i/>
-          <w:sz w:val="20"/>
-        </w:rPr>
-        <w:t xml:space="preserve">What is the expected relationship between </w:t>
-      </w:r>
-      <w:proofErr w:type="spellStart"/>
-      <w:r>
-        <w:rPr>
-          <w:rFonts w:ascii="Arial" w:hAnsi="Arial" w:cs="Arial"/>
-          <w:i/>
-          <w:sz w:val="20"/>
-        </w:rPr>
-        <w:t>numRetransmits</w:t>
-      </w:r>
-      <w:proofErr w:type="spellEnd"/>
-      <w:r>
-        <w:rPr>
-          <w:rFonts w:ascii="Arial" w:hAnsi="Arial" w:cs="Arial"/>
-          <w:i/>
-          <w:sz w:val="20"/>
-        </w:rPr>
-        <w:t xml:space="preserve"> and </w:t>
-      </w:r>
-      <w:proofErr w:type="spellStart"/>
-      <w:r>
-        <w:rPr>
-          <w:rFonts w:ascii="Arial" w:hAnsi="Arial" w:cs="Arial"/>
-          <w:i/>
-          <w:sz w:val="20"/>
-        </w:rPr>
-        <w:t>TOevents</w:t>
-      </w:r>
-      <w:proofErr w:type="spellEnd"/>
-      <w:r>
-        <w:rPr>
-          <w:rFonts w:ascii="Arial" w:hAnsi="Arial" w:cs="Arial"/>
-          <w:i/>
-          <w:sz w:val="20"/>
-        </w:rPr>
-        <w:t>?</w:t>
+        <w:t>What is the expected relationship between numRetransmits and TOevents?</w:t>
       </w:r>
     </w:p>
     <w:p>
@@ -3219,8 +2635,6 @@
           <w:sz w:val="20"/>
         </w:rPr>
       </w:pPr>
-      <w:bookmarkStart w:id="0" w:name="_GoBack"/>
-      <w:bookmarkEnd w:id="0"/>
       <w:r>
         <w:rPr>
           <w:rFonts w:ascii="Arial" w:hAnsi="Arial" w:cs="Arial"/>
@@ -3313,23 +2727,7 @@
           <w:rFonts w:ascii="Arial" w:hAnsi="Arial" w:cs="Arial"/>
           <w:sz w:val="20"/>
         </w:rPr>
-        <w:t xml:space="preserve">SR’s throughput increase as the window size is increased because unlike GBN, SR is only required to retransmit the singular packets that have been lost. Hence, there is no risk of having a larger window size and a larger traffic of packets in the network at </w:t>
-      </w:r>
-      <w:proofErr w:type="spellStart"/>
-      <w:r>
-        <w:rPr>
-          <w:rFonts w:ascii="Arial" w:hAnsi="Arial" w:cs="Arial"/>
-          <w:sz w:val="20"/>
-        </w:rPr>
-        <w:t>anyone</w:t>
-      </w:r>
-      <w:proofErr w:type="spellEnd"/>
-      <w:r>
-        <w:rPr>
-          <w:rFonts w:ascii="Arial" w:hAnsi="Arial" w:cs="Arial"/>
-          <w:sz w:val="20"/>
-        </w:rPr>
-        <w:t xml:space="preserve"> time. The higher the window size the higher SR’s effective throughput will be.</w:t>
+        <w:t>SR’s throughput increase as the window size is increased because unlike GBN, SR is only required to retransmit the singular packets that have been lost. Hence, there is no risk of having a larger window size and a larger traffic of packets in the network at anyone time. The higher the window size the higher SR’s effective throughput will be.</w:t>
       </w:r>
     </w:p>
     <w:p>
@@ -3363,23 +2761,7 @@
           <w:rFonts w:ascii="Arial" w:hAnsi="Arial" w:cs="Arial"/>
           <w:sz w:val="20"/>
         </w:rPr>
-        <w:t xml:space="preserve">SR throughput should be much greater than GBN because of the fundamental way in which GBN operates. If the window is increased, then there are more packets on the network at </w:t>
-      </w:r>
-      <w:proofErr w:type="spellStart"/>
-      <w:r>
-        <w:rPr>
-          <w:rFonts w:ascii="Arial" w:hAnsi="Arial" w:cs="Arial"/>
-          <w:sz w:val="20"/>
-        </w:rPr>
-        <w:t>anyone</w:t>
-      </w:r>
-      <w:proofErr w:type="spellEnd"/>
-      <w:r>
-        <w:rPr>
-          <w:rFonts w:ascii="Arial" w:hAnsi="Arial" w:cs="Arial"/>
-          <w:sz w:val="20"/>
-        </w:rPr>
-        <w:t xml:space="preserve"> time. Because GBN forces all unsuccessfully delivered packets to be resent if any preceding packet was lost then the throughput is not going to be very high and could possibly decreased as it is more likely that a larger number of packets must be resent.</w:t>
+        <w:t>SR throughput should be much greater than GBN because of the fundamental way in which GBN operates. If the window is increased, then there are more packets on the network at anyone time. Because GBN forces all unsuccessfully delivered packets to be resent if any preceding packet was lost then the throughput is not going to be very high and could possibly decreased as it is more likely that a larger number of packets must be resent.</w:t>
       </w:r>
     </w:p>
     <w:p>
@@ -3415,7 +2797,7 @@
             <wp:docPr id="1" name="Chart 1">
               <a:extLst xmlns:a="http://schemas.openxmlformats.org/drawingml/2006/main">
                 <a:ext uri="{FF2B5EF4-FFF2-40B4-BE49-F238E27FC236}">
-                  <a16:creationId xmlns="" xmlns:cx="http://schemas.microsoft.com/office/drawing/2014/chartex" xmlns:cx1="http://schemas.microsoft.com/office/drawing/2015/9/8/chartex" xmlns:cx2="http://schemas.microsoft.com/office/drawing/2015/10/21/chartex" xmlns:cx3="http://schemas.microsoft.com/office/drawing/2016/5/9/chartex" xmlns:cx4="http://schemas.microsoft.com/office/drawing/2016/5/10/chartex" xmlns:cx5="http://schemas.microsoft.com/office/drawing/2016/5/11/chartex" xmlns:cx6="http://schemas.microsoft.com/office/drawing/2016/5/12/chartex" xmlns:cx7="http://schemas.microsoft.com/office/drawing/2016/5/13/chartex" xmlns:cx8="http://schemas.microsoft.com/office/drawing/2016/5/14/chartex" xmlns:aink="http://schemas.microsoft.com/office/drawing/2016/ink" xmlns:am3d="http://schemas.microsoft.com/office/drawing/2017/model3d" xmlns:o="urn:schemas-microsoft-com:office:office" xmlns:v="urn:schemas-microsoft-com:vml" xmlns:w10="urn:schemas-microsoft-com:office:word" xmlns:w="http://schemas.openxmlformats.org/wordprocessingml/2006/main" xmlns:w16cid="http://schemas.microsoft.com/office/word/2016/wordml/cid" xmlns:w16se="http://schemas.microsoft.com/office/word/2015/wordml/symex" xmlns:a16="http://schemas.microsoft.com/office/drawing/2014/main" id="{22B87868-3656-48AE-8D09-8CB5F69F9459}"/>
+                  <a16:creationId xmlns:a16="http://schemas.microsoft.com/office/drawing/2014/main" xmlns:w16se="http://schemas.microsoft.com/office/word/2015/wordml/symex" xmlns:w16cid="http://schemas.microsoft.com/office/word/2016/wordml/cid" xmlns:w="http://schemas.openxmlformats.org/wordprocessingml/2006/main" xmlns:w10="urn:schemas-microsoft-com:office:word" xmlns:v="urn:schemas-microsoft-com:vml" xmlns:o="urn:schemas-microsoft-com:office:office" xmlns:am3d="http://schemas.microsoft.com/office/drawing/2017/model3d" xmlns:aink="http://schemas.microsoft.com/office/drawing/2016/ink" xmlns:cx8="http://schemas.microsoft.com/office/drawing/2016/5/14/chartex" xmlns:cx7="http://schemas.microsoft.com/office/drawing/2016/5/13/chartex" xmlns:cx6="http://schemas.microsoft.com/office/drawing/2016/5/12/chartex" xmlns:cx5="http://schemas.microsoft.com/office/drawing/2016/5/11/chartex" xmlns:cx4="http://schemas.microsoft.com/office/drawing/2016/5/10/chartex" xmlns:cx3="http://schemas.microsoft.com/office/drawing/2016/5/9/chartex" xmlns:cx2="http://schemas.microsoft.com/office/drawing/2015/10/21/chartex" xmlns:cx1="http://schemas.microsoft.com/office/drawing/2015/9/8/chartex" xmlns:cx="http://schemas.microsoft.com/office/drawing/2014/chartex" xmlns="" id="{22B87868-3656-48AE-8D09-8CB5F69F9459}"/>
                 </a:ext>
               </a:extLst>
             </wp:docPr>
@@ -3665,7 +3047,7 @@
             <wp:docPr id="2" name="Chart 2">
               <a:extLst xmlns:a="http://schemas.openxmlformats.org/drawingml/2006/main">
                 <a:ext uri="{FF2B5EF4-FFF2-40B4-BE49-F238E27FC236}">
-                  <a16:creationId xmlns="" xmlns:cx="http://schemas.microsoft.com/office/drawing/2014/chartex" xmlns:cx1="http://schemas.microsoft.com/office/drawing/2015/9/8/chartex" xmlns:cx2="http://schemas.microsoft.com/office/drawing/2015/10/21/chartex" xmlns:cx3="http://schemas.microsoft.com/office/drawing/2016/5/9/chartex" xmlns:cx4="http://schemas.microsoft.com/office/drawing/2016/5/10/chartex" xmlns:cx5="http://schemas.microsoft.com/office/drawing/2016/5/11/chartex" xmlns:cx6="http://schemas.microsoft.com/office/drawing/2016/5/12/chartex" xmlns:cx7="http://schemas.microsoft.com/office/drawing/2016/5/13/chartex" xmlns:cx8="http://schemas.microsoft.com/office/drawing/2016/5/14/chartex" xmlns:aink="http://schemas.microsoft.com/office/drawing/2016/ink" xmlns:am3d="http://schemas.microsoft.com/office/drawing/2017/model3d" xmlns:o="urn:schemas-microsoft-com:office:office" xmlns:v="urn:schemas-microsoft-com:vml" xmlns:w10="urn:schemas-microsoft-com:office:word" xmlns:w="http://schemas.openxmlformats.org/wordprocessingml/2006/main" xmlns:w16cid="http://schemas.microsoft.com/office/word/2016/wordml/cid" xmlns:w16se="http://schemas.microsoft.com/office/word/2015/wordml/symex" xmlns:a16="http://schemas.microsoft.com/office/drawing/2014/main" id="{CD95100C-F0B5-4566-BDF4-3EB0CDA52F0D}"/>
+                  <a16:creationId xmlns:a16="http://schemas.microsoft.com/office/drawing/2014/main" xmlns:w16se="http://schemas.microsoft.com/office/word/2015/wordml/symex" xmlns:w16cid="http://schemas.microsoft.com/office/word/2016/wordml/cid" xmlns:w="http://schemas.openxmlformats.org/wordprocessingml/2006/main" xmlns:w10="urn:schemas-microsoft-com:office:word" xmlns:v="urn:schemas-microsoft-com:vml" xmlns:o="urn:schemas-microsoft-com:office:office" xmlns:am3d="http://schemas.microsoft.com/office/drawing/2017/model3d" xmlns:aink="http://schemas.microsoft.com/office/drawing/2016/ink" xmlns:cx8="http://schemas.microsoft.com/office/drawing/2016/5/14/chartex" xmlns:cx7="http://schemas.microsoft.com/office/drawing/2016/5/13/chartex" xmlns:cx6="http://schemas.microsoft.com/office/drawing/2016/5/12/chartex" xmlns:cx5="http://schemas.microsoft.com/office/drawing/2016/5/11/chartex" xmlns:cx4="http://schemas.microsoft.com/office/drawing/2016/5/10/chartex" xmlns:cx3="http://schemas.microsoft.com/office/drawing/2016/5/9/chartex" xmlns:cx2="http://schemas.microsoft.com/office/drawing/2015/10/21/chartex" xmlns:cx1="http://schemas.microsoft.com/office/drawing/2015/9/8/chartex" xmlns:cx="http://schemas.microsoft.com/office/drawing/2014/chartex" xmlns="" id="{CD95100C-F0B5-4566-BDF4-3EB0CDA52F0D}"/>
                 </a:ext>
               </a:extLst>
             </wp:docPr>
@@ -3805,25 +3187,7 @@
           <w:i/>
           <w:sz w:val="20"/>
         </w:rPr>
-        <w:t xml:space="preserve">Plot the effective throughput as a function of different one-way delay values (0, 5, 10 </w:t>
-      </w:r>
-      <w:proofErr w:type="spellStart"/>
-      <w:r>
-        <w:rPr>
-          <w:rFonts w:ascii="Arial" w:hAnsi="Arial" w:cs="Arial"/>
-          <w:i/>
-          <w:sz w:val="20"/>
-        </w:rPr>
-        <w:t>msec</w:t>
-      </w:r>
-      <w:proofErr w:type="spellEnd"/>
-      <w:r>
-        <w:rPr>
-          <w:rFonts w:ascii="Arial" w:hAnsi="Arial" w:cs="Arial"/>
-          <w:i/>
-          <w:sz w:val="20"/>
-        </w:rPr>
-        <w:t xml:space="preserve">) for GBN and SR. It is expected that the throughput should decrease with the delay value. All parameters being equal, do you expect the SR throughput to be about the same, or greater than, or less than the GBN throughput? </w:t>
+        <w:t xml:space="preserve">Plot the effective throughput as a function of different one-way delay values (0, 5, 10 msec) for GBN and SR. It is expected that the throughput should decrease with the delay value. All parameters being equal, do you expect the SR throughput to be about the same, or greater than, or less than the GBN throughput? </w:t>
       </w:r>
     </w:p>
     <w:p>
@@ -3839,23 +3203,7 @@
           <w:rFonts w:ascii="Arial" w:hAnsi="Arial" w:cs="Arial"/>
           <w:sz w:val="20"/>
         </w:rPr>
-        <w:t xml:space="preserve">As the delay increases we expect a convergence in the effective throughput for both GBN and SR. If the delay is large enough (as in the case for 10 </w:t>
-      </w:r>
-      <w:proofErr w:type="spellStart"/>
-      <w:r>
-        <w:rPr>
-          <w:rFonts w:ascii="Arial" w:hAnsi="Arial" w:cs="Arial"/>
-          <w:sz w:val="20"/>
-        </w:rPr>
-        <w:t>ms</w:t>
-      </w:r>
-      <w:proofErr w:type="spellEnd"/>
-      <w:r>
-        <w:rPr>
-          <w:rFonts w:ascii="Arial" w:hAnsi="Arial" w:cs="Arial"/>
-          <w:sz w:val="20"/>
-        </w:rPr>
-        <w:t>) then both algorithms must resend a fairly large portion of their total packets. In this case SR begins to behave like GBN in its rate of retransitions. So for low delays SR will have higher throughput, but as the delay increases SR’s throughput will quickly diminish and near GBN’s throughput.</w:t>
+        <w:t>As the delay increases we expect a convergence in the effective throughput for both GBN and SR. If the delay is large enough (as in the case for 10 ms) then both algorithms must resend a fairly large portion of their total packets. In this case SR begins to behave like GBN in its rate of retransitions. So for low delays SR will have higher throughput, but as the delay increases SR’s throughput will quickly diminish and near GBN’s throughput.</w:t>
       </w:r>
     </w:p>
     <w:p>
@@ -3884,7 +3232,7 @@
             <wp:docPr id="3" name="Chart 3">
               <a:extLst xmlns:a="http://schemas.openxmlformats.org/drawingml/2006/main">
                 <a:ext uri="{FF2B5EF4-FFF2-40B4-BE49-F238E27FC236}">
-                  <a16:creationId xmlns="" xmlns:cx="http://schemas.microsoft.com/office/drawing/2014/chartex" xmlns:cx1="http://schemas.microsoft.com/office/drawing/2015/9/8/chartex" xmlns:cx2="http://schemas.microsoft.com/office/drawing/2015/10/21/chartex" xmlns:cx3="http://schemas.microsoft.com/office/drawing/2016/5/9/chartex" xmlns:cx4="http://schemas.microsoft.com/office/drawing/2016/5/10/chartex" xmlns:cx5="http://schemas.microsoft.com/office/drawing/2016/5/11/chartex" xmlns:cx6="http://schemas.microsoft.com/office/drawing/2016/5/12/chartex" xmlns:cx7="http://schemas.microsoft.com/office/drawing/2016/5/13/chartex" xmlns:cx8="http://schemas.microsoft.com/office/drawing/2016/5/14/chartex" xmlns:aink="http://schemas.microsoft.com/office/drawing/2016/ink" xmlns:am3d="http://schemas.microsoft.com/office/drawing/2017/model3d" xmlns:o="urn:schemas-microsoft-com:office:office" xmlns:v="urn:schemas-microsoft-com:vml" xmlns:w10="urn:schemas-microsoft-com:office:word" xmlns:w="http://schemas.openxmlformats.org/wordprocessingml/2006/main" xmlns:w16cid="http://schemas.microsoft.com/office/word/2016/wordml/cid" xmlns:w16se="http://schemas.microsoft.com/office/word/2015/wordml/symex" xmlns:a16="http://schemas.microsoft.com/office/drawing/2014/main" id="{CACC91F6-205B-472F-B5A7-134BD271511D}"/>
+                  <a16:creationId xmlns:a16="http://schemas.microsoft.com/office/drawing/2014/main" xmlns:w16se="http://schemas.microsoft.com/office/word/2015/wordml/symex" xmlns:w16cid="http://schemas.microsoft.com/office/word/2016/wordml/cid" xmlns:w="http://schemas.openxmlformats.org/wordprocessingml/2006/main" xmlns:w10="urn:schemas-microsoft-com:office:word" xmlns:v="urn:schemas-microsoft-com:vml" xmlns:o="urn:schemas-microsoft-com:office:office" xmlns:am3d="http://schemas.microsoft.com/office/drawing/2017/model3d" xmlns:aink="http://schemas.microsoft.com/office/drawing/2016/ink" xmlns:cx8="http://schemas.microsoft.com/office/drawing/2016/5/14/chartex" xmlns:cx7="http://schemas.microsoft.com/office/drawing/2016/5/13/chartex" xmlns:cx6="http://schemas.microsoft.com/office/drawing/2016/5/12/chartex" xmlns:cx5="http://schemas.microsoft.com/office/drawing/2016/5/11/chartex" xmlns:cx4="http://schemas.microsoft.com/office/drawing/2016/5/10/chartex" xmlns:cx3="http://schemas.microsoft.com/office/drawing/2016/5/9/chartex" xmlns:cx2="http://schemas.microsoft.com/office/drawing/2015/10/21/chartex" xmlns:cx1="http://schemas.microsoft.com/office/drawing/2015/9/8/chartex" xmlns:cx="http://schemas.microsoft.com/office/drawing/2014/chartex" xmlns="" id="{CACC91F6-205B-472F-B5A7-134BD271511D}"/>
                 </a:ext>
               </a:extLst>
             </wp:docPr>
@@ -4021,25 +3369,7 @@
           <w:i/>
           <w:sz w:val="20"/>
         </w:rPr>
-        <w:t xml:space="preserve">Plot the effective throughput as a function of different packet loss ratios (5%, 10%, </w:t>
-      </w:r>
-      <w:proofErr w:type="gramStart"/>
-      <w:r>
-        <w:rPr>
-          <w:rFonts w:ascii="Arial" w:hAnsi="Arial" w:cs="Arial"/>
-          <w:i/>
-          <w:sz w:val="20"/>
-        </w:rPr>
-        <w:t>20</w:t>
-      </w:r>
-      <w:proofErr w:type="gramEnd"/>
-      <w:r>
-        <w:rPr>
-          <w:rFonts w:ascii="Arial" w:hAnsi="Arial" w:cs="Arial"/>
-          <w:i/>
-          <w:sz w:val="20"/>
-        </w:rPr>
-        <w:t>%) for GBN and SR. It is expected that the throughput should decrease with the loss ratio. All parameters being equal, do you expect the SR throughput to be about the same, or greater than, or less than the GBN throughput?</w:t>
+        <w:t>Plot the effective throughput as a function of different packet loss ratios (5%, 10%, 20%) for GBN and SR. It is expected that the throughput should decrease with the loss ratio. All parameters being equal, do you expect the SR throughput to be about the same, or greater than, or less than the GBN throughput?</w:t>
       </w:r>
     </w:p>
     <w:p>
@@ -4093,7 +3423,7 @@
             <wp:docPr id="4" name="Chart 4">
               <a:extLst xmlns:a="http://schemas.openxmlformats.org/drawingml/2006/main">
                 <a:ext uri="{FF2B5EF4-FFF2-40B4-BE49-F238E27FC236}">
-                  <a16:creationId xmlns="" xmlns:cx="http://schemas.microsoft.com/office/drawing/2014/chartex" xmlns:cx1="http://schemas.microsoft.com/office/drawing/2015/9/8/chartex" xmlns:cx2="http://schemas.microsoft.com/office/drawing/2015/10/21/chartex" xmlns:cx3="http://schemas.microsoft.com/office/drawing/2016/5/9/chartex" xmlns:cx4="http://schemas.microsoft.com/office/drawing/2016/5/10/chartex" xmlns:cx5="http://schemas.microsoft.com/office/drawing/2016/5/11/chartex" xmlns:cx6="http://schemas.microsoft.com/office/drawing/2016/5/12/chartex" xmlns:cx7="http://schemas.microsoft.com/office/drawing/2016/5/13/chartex" xmlns:cx8="http://schemas.microsoft.com/office/drawing/2016/5/14/chartex" xmlns:aink="http://schemas.microsoft.com/office/drawing/2016/ink" xmlns:am3d="http://schemas.microsoft.com/office/drawing/2017/model3d" xmlns:o="urn:schemas-microsoft-com:office:office" xmlns:v="urn:schemas-microsoft-com:vml" xmlns:w10="urn:schemas-microsoft-com:office:word" xmlns:w="http://schemas.openxmlformats.org/wordprocessingml/2006/main" xmlns:w16cid="http://schemas.microsoft.com/office/word/2016/wordml/cid" xmlns:w16se="http://schemas.microsoft.com/office/word/2015/wordml/symex" xmlns:a16="http://schemas.microsoft.com/office/drawing/2014/main" id="{7A8A32F8-5A86-4A08-B879-77B55C98928E}"/>
+                  <a16:creationId xmlns:a16="http://schemas.microsoft.com/office/drawing/2014/main" xmlns:w16se="http://schemas.microsoft.com/office/word/2015/wordml/symex" xmlns:w16cid="http://schemas.microsoft.com/office/word/2016/wordml/cid" xmlns:w="http://schemas.openxmlformats.org/wordprocessingml/2006/main" xmlns:w10="urn:schemas-microsoft-com:office:word" xmlns:v="urn:schemas-microsoft-com:vml" xmlns:o="urn:schemas-microsoft-com:office:office" xmlns:am3d="http://schemas.microsoft.com/office/drawing/2017/model3d" xmlns:aink="http://schemas.microsoft.com/office/drawing/2016/ink" xmlns:cx8="http://schemas.microsoft.com/office/drawing/2016/5/14/chartex" xmlns:cx7="http://schemas.microsoft.com/office/drawing/2016/5/13/chartex" xmlns:cx6="http://schemas.microsoft.com/office/drawing/2016/5/12/chartex" xmlns:cx5="http://schemas.microsoft.com/office/drawing/2016/5/11/chartex" xmlns:cx4="http://schemas.microsoft.com/office/drawing/2016/5/10/chartex" xmlns:cx3="http://schemas.microsoft.com/office/drawing/2016/5/9/chartex" xmlns:cx2="http://schemas.microsoft.com/office/drawing/2015/10/21/chartex" xmlns:cx1="http://schemas.microsoft.com/office/drawing/2015/9/8/chartex" xmlns:cx="http://schemas.microsoft.com/office/drawing/2014/chartex" xmlns="" id="{7A8A32F8-5A86-4A08-B879-77B55C98928E}"/>
                 </a:ext>
               </a:extLst>
             </wp:docPr>
@@ -4136,23 +3466,7 @@
     <w:p>
       <w:r>
         <w:tab/>
-        <w:t xml:space="preserve">Another issue that we ran into was the lack of online resources for </w:t>
-      </w:r>
-      <w:proofErr w:type="spellStart"/>
-      <w:r>
-        <w:t>mininet</w:t>
-      </w:r>
-      <w:proofErr w:type="spellEnd"/>
-      <w:r>
-        <w:t xml:space="preserve">. In troubleshooting the errors expressed above, it was hard to distinguish when an issue was related to a logical or syntax error, python, </w:t>
-      </w:r>
-      <w:proofErr w:type="spellStart"/>
-      <w:r>
-        <w:t>mininet</w:t>
-      </w:r>
-      <w:proofErr w:type="spellEnd"/>
-      <w:r>
-        <w:t>, or our Linux virtual machine. Googling error codes we were receiving often led to dead ends, which warranted meticulous line-by-line troubleshooting. In retrospect, many of these issues could have been mitigated by seeking advice from the aide or the professor.</w:t>
+        <w:t>Another issue that we ran into was the lack of online resources for mininet. In troubleshooting the errors expressed above, it was hard to distinguish when an issue was related to a logical or syntax error, python, mininet, or our Linux virtual machine. Googling error codes we were receiving often led to dead ends, which warranted meticulous line-by-line troubleshooting. In retrospect, many of these issues could have been mitigated by seeking advice from the aide or the professor.</w:t>
       </w:r>
     </w:p>
     <w:p>
@@ -4950,11 +4264,11 @@
           <c:showBubbleSize val="0"/>
         </c:dLbls>
         <c:smooth val="0"/>
-        <c:axId val="556854136"/>
-        <c:axId val="556853352"/>
+        <c:axId val="480059096"/>
+        <c:axId val="480059488"/>
       </c:lineChart>
       <c:catAx>
-        <c:axId val="556854136"/>
+        <c:axId val="480059096"/>
         <c:scaling>
           <c:orientation val="minMax"/>
         </c:scaling>
@@ -5052,7 +4366,7 @@
             <a:endParaRPr lang="en-US"/>
           </a:p>
         </c:txPr>
-        <c:crossAx val="556853352"/>
+        <c:crossAx val="480059488"/>
         <c:crosses val="autoZero"/>
         <c:auto val="1"/>
         <c:lblAlgn val="ctr"/>
@@ -5060,7 +4374,7 @@
         <c:noMultiLvlLbl val="0"/>
       </c:catAx>
       <c:valAx>
-        <c:axId val="556853352"/>
+        <c:axId val="480059488"/>
         <c:scaling>
           <c:orientation val="minMax"/>
         </c:scaling>
@@ -5169,7 +4483,7 @@
             <a:endParaRPr lang="en-US"/>
           </a:p>
         </c:txPr>
-        <c:crossAx val="556854136"/>
+        <c:crossAx val="480059096"/>
         <c:crosses val="autoZero"/>
         <c:crossBetween val="between"/>
       </c:valAx>
@@ -5443,11 +4757,11 @@
           <c:showBubbleSize val="0"/>
         </c:dLbls>
         <c:smooth val="0"/>
-        <c:axId val="556852960"/>
-        <c:axId val="556853744"/>
+        <c:axId val="480057136"/>
+        <c:axId val="476400208"/>
       </c:lineChart>
       <c:catAx>
-        <c:axId val="556852960"/>
+        <c:axId val="480057136"/>
         <c:scaling>
           <c:orientation val="minMax"/>
         </c:scaling>
@@ -5545,7 +4859,7 @@
             <a:endParaRPr lang="en-US"/>
           </a:p>
         </c:txPr>
-        <c:crossAx val="556853744"/>
+        <c:crossAx val="476400208"/>
         <c:crosses val="autoZero"/>
         <c:auto val="1"/>
         <c:lblAlgn val="ctr"/>
@@ -5553,7 +4867,7 @@
         <c:noMultiLvlLbl val="0"/>
       </c:catAx>
       <c:valAx>
-        <c:axId val="556853744"/>
+        <c:axId val="476400208"/>
         <c:scaling>
           <c:orientation val="minMax"/>
         </c:scaling>
@@ -5659,7 +4973,7 @@
             <a:endParaRPr lang="en-US"/>
           </a:p>
         </c:txPr>
-        <c:crossAx val="556852960"/>
+        <c:crossAx val="480057136"/>
         <c:crosses val="autoZero"/>
         <c:crossBetween val="between"/>
       </c:valAx>
@@ -5937,11 +5251,11 @@
           <c:showBubbleSize val="0"/>
         </c:dLbls>
         <c:smooth val="0"/>
-        <c:axId val="551655176"/>
-        <c:axId val="551657136"/>
+        <c:axId val="476400600"/>
+        <c:axId val="476401384"/>
       </c:lineChart>
       <c:catAx>
-        <c:axId val="551655176"/>
+        <c:axId val="476400600"/>
         <c:scaling>
           <c:orientation val="minMax"/>
         </c:scaling>
@@ -6039,7 +5353,7 @@
             <a:endParaRPr lang="en-US"/>
           </a:p>
         </c:txPr>
-        <c:crossAx val="551657136"/>
+        <c:crossAx val="476401384"/>
         <c:crosses val="autoZero"/>
         <c:auto val="1"/>
         <c:lblAlgn val="ctr"/>
@@ -6047,7 +5361,7 @@
         <c:noMultiLvlLbl val="0"/>
       </c:catAx>
       <c:valAx>
-        <c:axId val="551657136"/>
+        <c:axId val="476401384"/>
         <c:scaling>
           <c:orientation val="minMax"/>
         </c:scaling>
@@ -6153,7 +5467,7 @@
             <a:endParaRPr lang="en-US"/>
           </a:p>
         </c:txPr>
-        <c:crossAx val="551655176"/>
+        <c:crossAx val="476400600"/>
         <c:crosses val="autoZero"/>
         <c:crossBetween val="between"/>
       </c:valAx>
@@ -6434,11 +5748,11 @@
           <c:showBubbleSize val="0"/>
         </c:dLbls>
         <c:smooth val="0"/>
-        <c:axId val="551656352"/>
-        <c:axId val="551656744"/>
+        <c:axId val="476402168"/>
+        <c:axId val="476402560"/>
       </c:lineChart>
       <c:catAx>
-        <c:axId val="551656352"/>
+        <c:axId val="476402168"/>
         <c:scaling>
           <c:orientation val="minMax"/>
         </c:scaling>
@@ -6536,7 +5850,7 @@
             <a:endParaRPr lang="en-US"/>
           </a:p>
         </c:txPr>
-        <c:crossAx val="551656744"/>
+        <c:crossAx val="476402560"/>
         <c:crosses val="autoZero"/>
         <c:auto val="1"/>
         <c:lblAlgn val="ctr"/>
@@ -6544,7 +5858,7 @@
         <c:noMultiLvlLbl val="0"/>
       </c:catAx>
       <c:valAx>
-        <c:axId val="551656744"/>
+        <c:axId val="476402560"/>
         <c:scaling>
           <c:orientation val="minMax"/>
         </c:scaling>
@@ -6653,7 +5967,7 @@
             <a:endParaRPr lang="en-US"/>
           </a:p>
         </c:txPr>
-        <c:crossAx val="551656352"/>
+        <c:crossAx val="476402168"/>
         <c:crosses val="autoZero"/>
         <c:crossBetween val="between"/>
       </c:valAx>
@@ -9228,7 +8542,7 @@
 </file>
 
 <file path=customXml/itemProps1.xml><?xml version="1.0" encoding="utf-8"?>
-<ds:datastoreItem xmlns:ds="http://schemas.openxmlformats.org/officeDocument/2006/customXml" ds:itemID="{285D4C2B-29BD-4E60-B755-70C88F5B9D2D}">
+<ds:datastoreItem xmlns:ds="http://schemas.openxmlformats.org/officeDocument/2006/customXml" ds:itemID="{96207A8F-9C13-420C-8DA9-7406319BF71E}">
   <ds:schemaRefs>
     <ds:schemaRef ds:uri="http://schemas.openxmlformats.org/officeDocument/2006/bibliography"/>
   </ds:schemaRefs>

</xml_diff>